<commit_message>
Change coding style on RFP to match README
</commit_message>
<xml_diff>
--- a/doc/rfp.docx
+++ b/doc/rfp.docx
@@ -1,6 +1,6 @@
 
 <file path=word/document.xml><?xml version="1.0" encoding="utf-8"?>
-<w:document xmlns:wpc="http://schemas.microsoft.com/office/word/2010/wordprocessingCanvas" xmlns:cx="http://schemas.microsoft.com/office/drawing/2014/chartex" xmlns:cx1="http://schemas.microsoft.com/office/drawing/2015/9/8/chartex" xmlns:cx2="http://schemas.microsoft.com/office/drawing/2015/10/21/chartex" xmlns:cx3="http://schemas.microsoft.com/office/drawing/2016/5/9/chartex" xmlns:cx4="http://schemas.microsoft.com/office/drawing/2016/5/10/chartex" xmlns:cx5="http://schemas.microsoft.com/office/drawing/2016/5/11/chartex" xmlns:cx6="http://schemas.microsoft.com/office/drawing/2016/5/12/chartex" xmlns:cx7="http://schemas.microsoft.com/office/drawing/2016/5/13/chartex" xmlns:cx8="http://schemas.microsoft.com/office/drawing/2016/5/14/chartex" xmlns:mc="http://schemas.openxmlformats.org/markup-compatibility/2006" xmlns:aink="http://schemas.microsoft.com/office/drawing/2016/ink" xmlns:am3d="http://schemas.microsoft.com/office/drawing/2017/model3d" xmlns:o="urn:schemas-microsoft-com:office:office" xmlns:r="http://schemas.openxmlformats.org/officeDocument/2006/relationships" xmlns:m="http://schemas.openxmlformats.org/officeDocument/2006/math" xmlns:v="urn:schemas-microsoft-com:vml" xmlns:wp14="http://schemas.microsoft.com/office/word/2010/wordprocessingDrawing" xmlns:wp="http://schemas.openxmlformats.org/drawingml/2006/wordprocessingDrawing" xmlns:w10="urn:schemas-microsoft-com:office:word" xmlns:w="http://schemas.openxmlformats.org/wordprocessingml/2006/main" xmlns:w14="http://schemas.microsoft.com/office/word/2010/wordml" xmlns:w15="http://schemas.microsoft.com/office/word/2012/wordml" xmlns:w16cid="http://schemas.microsoft.com/office/word/2016/wordml/cid" xmlns:w16se="http://schemas.microsoft.com/office/word/2015/wordml/symex" xmlns:wpg="http://schemas.microsoft.com/office/word/2010/wordprocessingGroup" xmlns:wpi="http://schemas.microsoft.com/office/word/2010/wordprocessingInk" xmlns:wne="http://schemas.microsoft.com/office/word/2006/wordml" xmlns:wps="http://schemas.microsoft.com/office/word/2010/wordprocessingShape" xmlns:a="http://schemas.openxmlformats.org/drawingml/2006/main" xmlns:pic="http://schemas.openxmlformats.org/drawingml/2006/picture" xmlns:a14="http://schemas.microsoft.com/office/drawing/2010/main" mc:Ignorable="w14 w15 w16se w16cid wp14">
+<w:document xmlns:wpc="http://schemas.microsoft.com/office/word/2010/wordprocessingCanvas" xmlns:cx="http://schemas.microsoft.com/office/drawing/2014/chartex" xmlns:cx1="http://schemas.microsoft.com/office/drawing/2015/9/8/chartex" xmlns:cx2="http://schemas.microsoft.com/office/drawing/2015/10/21/chartex" xmlns:cx3="http://schemas.microsoft.com/office/drawing/2016/5/9/chartex" xmlns:cx4="http://schemas.microsoft.com/office/drawing/2016/5/10/chartex" xmlns:cx5="http://schemas.microsoft.com/office/drawing/2016/5/11/chartex" xmlns:cx6="http://schemas.microsoft.com/office/drawing/2016/5/12/chartex" xmlns:cx7="http://schemas.microsoft.com/office/drawing/2016/5/13/chartex" xmlns:cx8="http://schemas.microsoft.com/office/drawing/2016/5/14/chartex" xmlns:mc="http://schemas.openxmlformats.org/markup-compatibility/2006" xmlns:aink="http://schemas.microsoft.com/office/drawing/2016/ink" xmlns:am3d="http://schemas.microsoft.com/office/drawing/2017/model3d" xmlns:o="urn:schemas-microsoft-com:office:office" xmlns:r="http://schemas.openxmlformats.org/officeDocument/2006/relationships" xmlns:m="http://schemas.openxmlformats.org/officeDocument/2006/math" xmlns:v="urn:schemas-microsoft-com:vml" xmlns:wp14="http://schemas.microsoft.com/office/word/2010/wordprocessingDrawing" xmlns:wp="http://schemas.openxmlformats.org/drawingml/2006/wordprocessingDrawing" xmlns:w10="urn:schemas-microsoft-com:office:word" xmlns:w="http://schemas.openxmlformats.org/wordprocessingml/2006/main" xmlns:w14="http://schemas.microsoft.com/office/word/2010/wordml" xmlns:w15="http://schemas.microsoft.com/office/word/2012/wordml" xmlns:w16cid="http://schemas.microsoft.com/office/word/2016/wordml/cid" xmlns:w16se="http://schemas.microsoft.com/office/word/2015/wordml/symex" xmlns:wpg="http://schemas.microsoft.com/office/word/2010/wordprocessingGroup" xmlns:wpi="http://schemas.microsoft.com/office/word/2010/wordprocessingInk" xmlns:wne="http://schemas.microsoft.com/office/word/2006/wordml" xmlns:wps="http://schemas.microsoft.com/office/word/2010/wordprocessingShape" mc:Ignorable="w14 w15 w16se w16cid wp14">
   <w:body>
     <w:p>
       <w:pPr>
@@ -10,24 +10,27 @@
         </w:rPr>
       </w:pPr>
       <w:r>
+        <w:rPr>
+          <w:noProof/>
+        </w:rPr>
         <w:drawing>
-          <wp:inline wp14:editId="4EEBD754" wp14:anchorId="2B8F6314">
+          <wp:inline distT="0" distB="0" distL="0" distR="0" wp14:anchorId="2B8F6314" wp14:editId="4EEBD754">
             <wp:extent cx="4572000" cy="2190750"/>
             <wp:effectExtent l="0" t="0" r="0" b="0"/>
-            <wp:docPr id="967569657" name="picture" title=""/>
+            <wp:docPr id="967569657" name="picture"/>
             <wp:cNvGraphicFramePr>
-              <a:graphicFrameLocks noChangeAspect="1"/>
+              <a:graphicFrameLocks xmlns:a="http://schemas.openxmlformats.org/drawingml/2006/main" noChangeAspect="1"/>
             </wp:cNvGraphicFramePr>
-            <a:graphic>
+            <a:graphic xmlns:a="http://schemas.openxmlformats.org/drawingml/2006/main">
               <a:graphicData uri="http://schemas.openxmlformats.org/drawingml/2006/picture">
-                <pic:pic>
+                <pic:pic xmlns:pic="http://schemas.openxmlformats.org/drawingml/2006/picture">
                   <pic:nvPicPr>
                     <pic:cNvPr id="0" name="picture"/>
                     <pic:cNvPicPr/>
                   </pic:nvPicPr>
                   <pic:blipFill>
-                    <a:blip r:embed="R4230369e5b46465f">
-                      <a:extLst xmlns:a="http://schemas.openxmlformats.org/drawingml/2006/main">
+                    <a:blip r:embed="rId7">
+                      <a:extLst>
                         <a:ext uri="{28A0092B-C50C-407E-A947-70E740481C1C}">
                           <a14:useLocalDpi xmlns:a14="http://schemas.microsoft.com/office/drawing/2010/main" val="0"/>
                         </a:ext>
@@ -149,8 +152,6 @@
         </w:rPr>
         <w:t>Version 1.5</w:t>
       </w:r>
-      <w:bookmarkStart w:name="_GoBack" w:id="0"/>
-      <w:bookmarkEnd w:id="0"/>
     </w:p>
     <w:p>
       <w:pPr>
@@ -163,7 +164,7 @@
           <w:headerReference w:type="default" r:id="rId8"/>
           <w:footerReference w:type="default" r:id="rId9"/>
           <w:headerReference w:type="first" r:id="rId10"/>
-          <w:pgSz w:w="12240" w:h="15840" w:orient="portrait"/>
+          <w:pgSz w:w="12240" w:h="15840"/>
           <w:pgMar w:top="1440" w:right="1440" w:bottom="1440" w:left="1440" w:header="720" w:footer="720" w:gutter="0"/>
           <w:cols w:space="720"/>
           <w:docGrid w:linePitch="360"/>
@@ -190,27 +191,26 @@
       <w:tblPr>
         <w:tblW w:w="9573" w:type="dxa"/>
         <w:tblBorders>
-          <w:top w:val="single" w:color="auto" w:sz="4" w:space="0"/>
-          <w:left w:val="single" w:color="auto" w:sz="4" w:space="0"/>
-          <w:bottom w:val="single" w:color="auto" w:sz="4" w:space="0"/>
-          <w:right w:val="single" w:color="auto" w:sz="4" w:space="0"/>
-          <w:insideH w:val="single" w:color="auto" w:sz="4" w:space="0"/>
-          <w:insideV w:val="single" w:color="auto" w:sz="4" w:space="0"/>
+          <w:top w:val="single" w:sz="4" w:space="0" w:color="auto"/>
+          <w:left w:val="single" w:sz="4" w:space="0" w:color="auto"/>
+          <w:bottom w:val="single" w:sz="4" w:space="0" w:color="auto"/>
+          <w:right w:val="single" w:sz="4" w:space="0" w:color="auto"/>
+          <w:insideH w:val="single" w:sz="4" w:space="0" w:color="auto"/>
+          <w:insideV w:val="single" w:sz="4" w:space="0" w:color="auto"/>
         </w:tblBorders>
         <w:tblLook w:val="04A0" w:firstRow="1" w:lastRow="0" w:firstColumn="1" w:lastColumn="0" w:noHBand="0" w:noVBand="1"/>
       </w:tblPr>
       <w:tblGrid>
         <w:gridCol w:w="1328"/>
-        <w:gridCol w:w="1954"/>
-        <w:gridCol w:w="2950"/>
-        <w:gridCol w:w="3341"/>
+        <w:gridCol w:w="1886"/>
+        <w:gridCol w:w="2977"/>
+        <w:gridCol w:w="3382"/>
       </w:tblGrid>
       <w:tr>
         <w:tc>
           <w:tcPr>
             <w:tcW w:w="1230" w:type="dxa"/>
             <w:shd w:val="clear" w:color="auto" w:fill="FDE9D9"/>
-            <w:tcMar/>
           </w:tcPr>
           <w:p>
             <w:pPr>
@@ -233,7 +233,6 @@
           <w:tcPr>
             <w:tcW w:w="1890" w:type="dxa"/>
             <w:shd w:val="clear" w:color="auto" w:fill="FDE9D9"/>
-            <w:tcMar/>
           </w:tcPr>
           <w:p>
             <w:pPr>
@@ -256,7 +255,6 @@
           <w:tcPr>
             <w:tcW w:w="3015" w:type="dxa"/>
             <w:shd w:val="clear" w:color="auto" w:fill="FDE9D9"/>
-            <w:tcMar/>
           </w:tcPr>
           <w:p>
             <w:pPr>
@@ -279,7 +277,6 @@
           <w:tcPr>
             <w:tcW w:w="3438" w:type="dxa"/>
             <w:shd w:val="clear" w:color="auto" w:fill="FDE9D9"/>
-            <w:tcMar/>
           </w:tcPr>
           <w:p>
             <w:pPr>
@@ -304,7 +301,6 @@
           <w:tcPr>
             <w:tcW w:w="1230" w:type="dxa"/>
             <w:shd w:val="clear" w:color="auto" w:fill="auto"/>
-            <w:tcMar/>
           </w:tcPr>
           <w:p>
             <w:pPr>
@@ -327,9 +323,8 @@
           <w:tcPr>
             <w:tcW w:w="1890" w:type="dxa"/>
             <w:shd w:val="clear" w:color="auto" w:fill="auto"/>
-            <w:tcMar/>
           </w:tcPr>
-          <w:p w14:noSpellErr="1">
+          <w:p>
             <w:pPr>
               <w:spacing w:after="0" w:line="240" w:lineRule="auto"/>
               <w:rPr>
@@ -350,7 +345,6 @@
           <w:tcPr>
             <w:tcW w:w="3015" w:type="dxa"/>
             <w:shd w:val="clear" w:color="auto" w:fill="auto"/>
-            <w:tcMar/>
           </w:tcPr>
           <w:p>
             <w:pPr>
@@ -425,8 +419,17 @@
                 <w:sz w:val="36"/>
                 <w:szCs w:val="36"/>
               </w:rPr>
-              <w:t>Hayden Lepla</w:t>
+              <w:t xml:space="preserve">Hayden </w:t>
             </w:r>
+            <w:proofErr w:type="spellStart"/>
+            <w:r>
+              <w:rPr>
+                <w:sz w:val="36"/>
+                <w:szCs w:val="36"/>
+              </w:rPr>
+              <w:t>Lepla</w:t>
+            </w:r>
+            <w:proofErr w:type="spellEnd"/>
             <w:r>
               <w:br/>
             </w:r>
@@ -435,15 +438,23 @@
                 <w:sz w:val="36"/>
                 <w:szCs w:val="36"/>
               </w:rPr>
-              <w:t>Tori Overholtzer</w:t>
+              <w:t xml:space="preserve">Tori </w:t>
             </w:r>
+            <w:proofErr w:type="spellStart"/>
+            <w:r>
+              <w:rPr>
+                <w:sz w:val="36"/>
+                <w:szCs w:val="36"/>
+              </w:rPr>
+              <w:t>Overholtzer</w:t>
+            </w:r>
+            <w:proofErr w:type="spellEnd"/>
           </w:p>
         </w:tc>
         <w:tc>
           <w:tcPr>
             <w:tcW w:w="3438" w:type="dxa"/>
             <w:shd w:val="clear" w:color="auto" w:fill="auto"/>
-            <w:tcMar/>
           </w:tcPr>
           <w:p>
             <w:pPr>
@@ -468,7 +479,6 @@
           <w:tcPr>
             <w:tcW w:w="1230" w:type="dxa"/>
             <w:shd w:val="clear" w:color="auto" w:fill="auto"/>
-            <w:tcMar/>
           </w:tcPr>
           <w:p>
             <w:pPr>
@@ -482,14 +492,7 @@
                 <w:sz w:val="36"/>
                 <w:szCs w:val="36"/>
               </w:rPr>
-              <w:t>1.</w:t>
-            </w:r>
-            <w:r>
-              <w:rPr>
-                <w:sz w:val="36"/>
-                <w:szCs w:val="36"/>
-              </w:rPr>
-              <w:t>1</w:t>
+              <w:t>1.1</w:t>
             </w:r>
           </w:p>
         </w:tc>
@@ -497,9 +500,8 @@
           <w:tcPr>
             <w:tcW w:w="1890" w:type="dxa"/>
             <w:shd w:val="clear" w:color="auto" w:fill="auto"/>
-            <w:tcMar/>
           </w:tcPr>
-          <w:p w14:noSpellErr="1">
+          <w:p>
             <w:pPr>
               <w:rPr>
                 <w:sz w:val="36"/>
@@ -519,7 +521,6 @@
           <w:tcPr>
             <w:tcW w:w="3015" w:type="dxa"/>
             <w:shd w:val="clear" w:color="auto" w:fill="auto"/>
-            <w:tcMar/>
           </w:tcPr>
           <w:p>
             <w:pPr>
@@ -533,14 +534,7 @@
                 <w:sz w:val="36"/>
                 <w:szCs w:val="36"/>
               </w:rPr>
-              <w:t xml:space="preserve">Alex </w:t>
-            </w:r>
-            <w:r>
-              <w:rPr>
-                <w:sz w:val="36"/>
-                <w:szCs w:val="36"/>
-              </w:rPr>
-              <w:t>McNurlin</w:t>
+              <w:t>Alex McNurlin</w:t>
             </w:r>
           </w:p>
         </w:tc>
@@ -548,7 +542,6 @@
           <w:tcPr>
             <w:tcW w:w="3438" w:type="dxa"/>
             <w:shd w:val="clear" w:color="auto" w:fill="auto"/>
-            <w:tcMar/>
           </w:tcPr>
           <w:p>
             <w:pPr>
@@ -572,7 +565,6 @@
           <w:tcPr>
             <w:tcW w:w="1230" w:type="dxa"/>
             <w:shd w:val="clear" w:color="auto" w:fill="auto"/>
-            <w:tcMar/>
           </w:tcPr>
           <w:p>
             <w:pPr>
@@ -602,7 +594,6 @@
           <w:tcPr>
             <w:tcW w:w="1890" w:type="dxa"/>
             <w:shd w:val="clear" w:color="auto" w:fill="auto"/>
-            <w:tcMar/>
           </w:tcPr>
           <w:p>
             <w:pPr>
@@ -625,7 +616,6 @@
           <w:tcPr>
             <w:tcW w:w="3015" w:type="dxa"/>
             <w:shd w:val="clear" w:color="auto" w:fill="auto"/>
-            <w:tcMar/>
           </w:tcPr>
           <w:p>
             <w:pPr>
@@ -648,7 +638,6 @@
           <w:tcPr>
             <w:tcW w:w="3438" w:type="dxa"/>
             <w:shd w:val="clear" w:color="auto" w:fill="auto"/>
-            <w:tcMar/>
           </w:tcPr>
           <w:p>
             <w:pPr>
@@ -673,7 +662,6 @@
           <w:tcPr>
             <w:tcW w:w="1230" w:type="dxa"/>
             <w:shd w:val="clear" w:color="auto" w:fill="auto"/>
-            <w:tcMar/>
           </w:tcPr>
           <w:p>
             <w:pPr>
@@ -709,7 +697,6 @@
           <w:tcPr>
             <w:tcW w:w="1890" w:type="dxa"/>
             <w:shd w:val="clear" w:color="auto" w:fill="auto"/>
-            <w:tcMar/>
           </w:tcPr>
           <w:p>
             <w:pPr>
@@ -731,7 +718,6 @@
           <w:tcPr>
             <w:tcW w:w="3015" w:type="dxa"/>
             <w:shd w:val="clear" w:color="auto" w:fill="auto"/>
-            <w:tcMar/>
           </w:tcPr>
           <w:p>
             <w:pPr>
@@ -753,7 +739,6 @@
           <w:tcPr>
             <w:tcW w:w="3438" w:type="dxa"/>
             <w:shd w:val="clear" w:color="auto" w:fill="auto"/>
-            <w:tcMar/>
           </w:tcPr>
           <w:p>
             <w:pPr>
@@ -777,7 +762,6 @@
           <w:tcPr>
             <w:tcW w:w="1230" w:type="dxa"/>
             <w:shd w:val="clear" w:color="auto" w:fill="auto"/>
-            <w:tcMar/>
           </w:tcPr>
           <w:p>
             <w:pPr>
@@ -806,7 +790,6 @@
           <w:tcPr>
             <w:tcW w:w="1890" w:type="dxa"/>
             <w:shd w:val="clear" w:color="auto" w:fill="auto"/>
-            <w:tcMar/>
           </w:tcPr>
           <w:p>
             <w:pPr>
@@ -828,7 +811,6 @@
           <w:tcPr>
             <w:tcW w:w="3015" w:type="dxa"/>
             <w:shd w:val="clear" w:color="auto" w:fill="auto"/>
-            <w:tcMar/>
           </w:tcPr>
           <w:p>
             <w:pPr>
@@ -850,7 +832,6 @@
           <w:tcPr>
             <w:tcW w:w="3438" w:type="dxa"/>
             <w:shd w:val="clear" w:color="auto" w:fill="auto"/>
-            <w:tcMar/>
           </w:tcPr>
           <w:p>
             <w:pPr>
@@ -874,7 +855,6 @@
           <w:tcPr>
             <w:tcW w:w="1230" w:type="dxa"/>
             <w:shd w:val="clear" w:color="auto" w:fill="auto"/>
-            <w:tcMar/>
           </w:tcPr>
           <w:p>
             <w:pPr>
@@ -903,9 +883,8 @@
           <w:tcPr>
             <w:tcW w:w="1890" w:type="dxa"/>
             <w:shd w:val="clear" w:color="auto" w:fill="auto"/>
-            <w:tcMar/>
           </w:tcPr>
-          <w:p w14:noSpellErr="1">
+          <w:p>
             <w:pPr>
               <w:rPr>
                 <w:sz w:val="36"/>
@@ -917,21 +896,7 @@
                 <w:sz w:val="36"/>
                 <w:szCs w:val="36"/>
               </w:rPr>
-              <w:t>2/9</w:t>
-            </w:r>
-            <w:r>
-              <w:rPr>
-                <w:sz w:val="36"/>
-                <w:szCs w:val="36"/>
-              </w:rPr>
-              <w:t>/20</w:t>
-            </w:r>
-            <w:r>
-              <w:rPr>
-                <w:sz w:val="36"/>
-                <w:szCs w:val="36"/>
-              </w:rPr>
-              <w:t>18</w:t>
+              <w:t>2/9/2018</w:t>
             </w:r>
           </w:p>
         </w:tc>
@@ -939,7 +904,6 @@
           <w:tcPr>
             <w:tcW w:w="3015" w:type="dxa"/>
             <w:shd w:val="clear" w:color="auto" w:fill="auto"/>
-            <w:tcMar/>
           </w:tcPr>
           <w:p>
             <w:pPr>
@@ -953,15 +917,23 @@
                 <w:sz w:val="36"/>
                 <w:szCs w:val="36"/>
               </w:rPr>
-              <w:t>Tori Overholtzer</w:t>
+              <w:t xml:space="preserve">Tori </w:t>
             </w:r>
+            <w:proofErr w:type="spellStart"/>
+            <w:r>
+              <w:rPr>
+                <w:sz w:val="36"/>
+                <w:szCs w:val="36"/>
+              </w:rPr>
+              <w:t>Overholtzer</w:t>
+            </w:r>
+            <w:proofErr w:type="spellEnd"/>
           </w:p>
         </w:tc>
         <w:tc>
           <w:tcPr>
             <w:tcW w:w="3438" w:type="dxa"/>
             <w:shd w:val="clear" w:color="auto" w:fill="auto"/>
-            <w:tcMar/>
           </w:tcPr>
           <w:p>
             <w:pPr>
@@ -1395,6 +1367,7 @@
         </w:rPr>
         <w:t xml:space="preserve">A level design which offers </w:t>
       </w:r>
+      <w:proofErr w:type="spellStart"/>
       <w:r>
         <w:rPr>
           <w:sz w:val="24"/>
@@ -1402,6 +1375,7 @@
         </w:rPr>
         <w:t>replayability</w:t>
       </w:r>
+      <w:proofErr w:type="spellEnd"/>
       <w:r>
         <w:rPr>
           <w:sz w:val="24"/>
@@ -1489,7 +1463,23 @@
           <w:sz w:val="24"/>
           <w:szCs w:val="24"/>
         </w:rPr>
-        <w:t>– these should be used to unlock an in game object or item</w:t>
+        <w:t xml:space="preserve">– these should be used to unlock an </w:t>
+      </w:r>
+      <w:proofErr w:type="gramStart"/>
+      <w:r>
+        <w:rPr>
+          <w:sz w:val="24"/>
+          <w:szCs w:val="24"/>
+        </w:rPr>
+        <w:t>in game</w:t>
+      </w:r>
+      <w:proofErr w:type="gramEnd"/>
+      <w:r>
+        <w:rPr>
+          <w:sz w:val="24"/>
+          <w:szCs w:val="24"/>
+        </w:rPr>
+        <w:t xml:space="preserve"> object or item</w:t>
       </w:r>
     </w:p>
     <w:p>
@@ -2219,21 +2209,23 @@
           <w:sz w:val="24"/>
           <w:szCs w:val="24"/>
         </w:rPr>
-        <w:t>, and a general public audience. All user interaction with the game should be via a desktop compute</w:t>
-      </w:r>
-      <w:r>
-        <w:rPr>
-          <w:sz w:val="24"/>
-          <w:szCs w:val="24"/>
-        </w:rPr>
-        <w:t xml:space="preserve">r </w:t>
-      </w:r>
-      <w:r>
-        <w:rPr>
-          <w:sz w:val="24"/>
-          <w:szCs w:val="24"/>
-        </w:rPr>
-        <w:t xml:space="preserve">or laptop capable running the Unity </w:t>
+        <w:t xml:space="preserve">, and </w:t>
+      </w:r>
+      <w:proofErr w:type="gramStart"/>
+      <w:r>
+        <w:rPr>
+          <w:sz w:val="24"/>
+          <w:szCs w:val="24"/>
+        </w:rPr>
+        <w:t>a general public</w:t>
+      </w:r>
+      <w:proofErr w:type="gramEnd"/>
+      <w:r>
+        <w:rPr>
+          <w:sz w:val="24"/>
+          <w:szCs w:val="24"/>
+        </w:rPr>
+        <w:t xml:space="preserve"> audience. All user interaction with the game should be via a desktop computer or laptop capable running the Unity </w:t>
       </w:r>
       <w:r>
         <w:rPr>
@@ -2450,7 +2442,21 @@
           <w:sz w:val="24"/>
           <w:szCs w:val="24"/>
         </w:rPr>
-        <w:t>Coding style must be follow the guide lines of 'One True Brace' coding style.</w:t>
+        <w:t>Coding style must be follow the guide lines of '</w:t>
+      </w:r>
+      <w:r>
+        <w:rPr>
+          <w:sz w:val="24"/>
+          <w:szCs w:val="24"/>
+        </w:rPr>
+        <w:t xml:space="preserve">Allman` </w:t>
+      </w:r>
+      <w:r>
+        <w:rPr>
+          <w:sz w:val="24"/>
+          <w:szCs w:val="24"/>
+        </w:rPr>
+        <w:t>coding style.</w:t>
       </w:r>
     </w:p>
     <w:p>
@@ -2473,7 +2479,16 @@
           <w:sz w:val="24"/>
           <w:szCs w:val="24"/>
         </w:rPr>
-        <w:t>Microsoft Standard Conventions</w:t>
+        <w:t>Microsoft Standard Co</w:t>
+      </w:r>
+      <w:bookmarkStart w:id="0" w:name="_GoBack"/>
+      <w:bookmarkEnd w:id="0"/>
+      <w:r>
+        <w:rPr>
+          <w:sz w:val="24"/>
+          <w:szCs w:val="24"/>
+        </w:rPr>
+        <w:t>nventions</w:t>
       </w:r>
       <w:r>
         <w:br/>
@@ -2589,7 +2604,7 @@
         <w:t>The Project Timeline will be as follows:</w:t>
       </w:r>
     </w:p>
-    <w:p w14:noSpellErr="1">
+    <w:p>
       <w:pPr>
         <w:ind w:left="720"/>
         <w:rPr>
@@ -2617,77 +2632,7 @@
           <w:sz w:val="24"/>
           <w:szCs w:val="24"/>
         </w:rPr>
-        <w:t xml:space="preserve"> The code repository will be selected, </w:t>
-      </w:r>
-      <w:r>
-        <w:rPr>
-          <w:sz w:val="24"/>
-          <w:szCs w:val="24"/>
-        </w:rPr>
-        <w:t xml:space="preserve">and its directory structure defined. Client, Julie </w:t>
-      </w:r>
-      <w:r>
-        <w:rPr>
-          <w:sz w:val="24"/>
-          <w:szCs w:val="24"/>
-        </w:rPr>
-        <w:t>Beeston</w:t>
-      </w:r>
-      <w:r>
-        <w:rPr>
-          <w:sz w:val="24"/>
-          <w:szCs w:val="24"/>
-        </w:rPr>
-        <w:t xml:space="preserve"> will be notified</w:t>
-      </w:r>
-      <w:r>
-        <w:rPr>
-          <w:sz w:val="24"/>
-          <w:szCs w:val="24"/>
-        </w:rPr>
-        <w:t xml:space="preserve"> of the repository status.</w:t>
-      </w:r>
-      <w:r>
-        <w:rPr>
-          <w:sz w:val="24"/>
-          <w:szCs w:val="24"/>
-        </w:rPr>
-        <w:t xml:space="preserve"> </w:t>
-      </w:r>
-      <w:r>
-        <w:rPr>
-          <w:sz w:val="24"/>
-          <w:szCs w:val="24"/>
-        </w:rPr>
-        <w:t xml:space="preserve">Class Diagrams, Sequence Diagrams and a Gantt timeline will </w:t>
-      </w:r>
-      <w:r>
-        <w:rPr>
-          <w:sz w:val="24"/>
-          <w:szCs w:val="24"/>
-        </w:rPr>
-        <w:t xml:space="preserve">also </w:t>
-      </w:r>
-      <w:r>
-        <w:rPr>
-          <w:sz w:val="24"/>
-          <w:szCs w:val="24"/>
-        </w:rPr>
-        <w:t>be created</w:t>
-      </w:r>
-      <w:r>
-        <w:rPr>
-          <w:sz w:val="24"/>
-          <w:szCs w:val="24"/>
-        </w:rPr>
-        <w:t xml:space="preserve">. </w:t>
-      </w:r>
-      <w:r>
-        <w:rPr>
-          <w:sz w:val="24"/>
-          <w:szCs w:val="24"/>
-        </w:rPr>
-        <w:t>By February 22</w:t>
+        <w:t xml:space="preserve"> The code repository will be selected, and its directory structure defined. Client, Julie Beeston will be notified of the repository status. Class Diagrams, Sequence Diagrams and a Gantt timeline will also be created. By February 22</w:t>
       </w:r>
       <w:r>
         <w:rPr>
@@ -2702,112 +2647,7 @@
           <w:sz w:val="24"/>
           <w:szCs w:val="24"/>
         </w:rPr>
-        <w:t xml:space="preserve"> there should be skeleton code for each proposed feature. The equivalence of a </w:t>
-      </w:r>
-      <w:r>
-        <w:rPr>
-          <w:sz w:val="24"/>
-          <w:szCs w:val="24"/>
-        </w:rPr>
-        <w:t>make file</w:t>
-      </w:r>
-      <w:r>
-        <w:rPr>
-          <w:sz w:val="24"/>
-          <w:szCs w:val="24"/>
-        </w:rPr>
-        <w:t xml:space="preserve"> and public header files </w:t>
-      </w:r>
-      <w:r>
-        <w:rPr>
-          <w:sz w:val="24"/>
-          <w:szCs w:val="24"/>
-        </w:rPr>
-        <w:t xml:space="preserve">for </w:t>
-      </w:r>
-      <w:r>
-        <w:rPr>
-          <w:sz w:val="24"/>
-          <w:szCs w:val="24"/>
-        </w:rPr>
-        <w:t>C</w:t>
-      </w:r>
-      <w:r>
-        <w:rPr>
-          <w:sz w:val="24"/>
-          <w:szCs w:val="24"/>
-        </w:rPr>
-        <w:t xml:space="preserve"># </w:t>
-      </w:r>
-      <w:r>
-        <w:rPr>
-          <w:sz w:val="24"/>
-          <w:szCs w:val="24"/>
-        </w:rPr>
-        <w:t>shall</w:t>
-      </w:r>
-      <w:r>
-        <w:rPr>
-          <w:sz w:val="24"/>
-          <w:szCs w:val="24"/>
-        </w:rPr>
-        <w:t xml:space="preserve"> </w:t>
-      </w:r>
-      <w:r>
-        <w:rPr>
-          <w:sz w:val="24"/>
-          <w:szCs w:val="24"/>
-        </w:rPr>
-        <w:t xml:space="preserve">also need to </w:t>
-      </w:r>
-      <w:r>
-        <w:rPr>
-          <w:sz w:val="24"/>
-          <w:szCs w:val="24"/>
-        </w:rPr>
-        <w:t>be established</w:t>
-      </w:r>
-      <w:r>
-        <w:rPr>
-          <w:sz w:val="24"/>
-          <w:szCs w:val="24"/>
-        </w:rPr>
-        <w:t xml:space="preserve"> </w:t>
-      </w:r>
-      <w:r>
-        <w:rPr>
-          <w:sz w:val="24"/>
-          <w:szCs w:val="24"/>
-        </w:rPr>
-        <w:t>by</w:t>
-      </w:r>
-      <w:r>
-        <w:rPr>
-          <w:sz w:val="24"/>
-          <w:szCs w:val="24"/>
-        </w:rPr>
-        <w:t xml:space="preserve"> this </w:t>
-      </w:r>
-      <w:r>
-        <w:rPr>
-          <w:sz w:val="24"/>
-          <w:szCs w:val="24"/>
-        </w:rPr>
-        <w:t>date.</w:t>
-      </w:r>
-      <w:r>
-        <w:rPr>
-          <w:sz w:val="24"/>
-          <w:szCs w:val="24"/>
-        </w:rPr>
-        <w:t xml:space="preserve"> </w:t>
-      </w:r>
-      <w:r>
-        <w:rPr>
-          <w:sz w:val="24"/>
-          <w:szCs w:val="24"/>
-        </w:rPr>
-        <w:t>By March 1</w:t>
+        <w:t xml:space="preserve"> there should be skeleton code for each proposed feature. The equivalence of a make file and public header files for C# shall also need to be established by this date. By March 1</w:t>
       </w:r>
       <w:r>
         <w:rPr>
@@ -2822,56 +2662,7 @@
           <w:sz w:val="24"/>
           <w:szCs w:val="24"/>
         </w:rPr>
-        <w:t>, two</w:t>
-      </w:r>
-      <w:r>
-        <w:rPr>
-          <w:sz w:val="24"/>
-          <w:szCs w:val="24"/>
-        </w:rPr>
-        <w:t xml:space="preserve"> functioning</w:t>
-      </w:r>
-      <w:r>
-        <w:rPr>
-          <w:sz w:val="24"/>
-          <w:szCs w:val="24"/>
-        </w:rPr>
-        <w:t xml:space="preserve"> </w:t>
-      </w:r>
-      <w:r>
-        <w:rPr>
-          <w:sz w:val="24"/>
-          <w:szCs w:val="24"/>
-        </w:rPr>
-        <w:t>compile paths should be available in the repository</w:t>
-      </w:r>
-      <w:r>
-        <w:rPr>
-          <w:sz w:val="24"/>
-          <w:szCs w:val="24"/>
-        </w:rPr>
-        <w:t xml:space="preserve">, one </w:t>
-      </w:r>
-      <w:r>
-        <w:rPr>
-          <w:sz w:val="24"/>
-          <w:szCs w:val="24"/>
-        </w:rPr>
-        <w:t xml:space="preserve">for testing and one for production. </w:t>
-      </w:r>
-      <w:r>
-        <w:rPr>
-          <w:sz w:val="24"/>
-          <w:szCs w:val="24"/>
-        </w:rPr>
-        <w:t>A major test plan will also need to be established</w:t>
-      </w:r>
-      <w:r>
-        <w:rPr>
-          <w:sz w:val="24"/>
-          <w:szCs w:val="24"/>
-        </w:rPr>
-        <w:t xml:space="preserve"> by this date. By March 15</w:t>
+        <w:t>, two functioning compile paths should be available in the repository, one for testing and one for production. A major test plan will also need to be established by this date. By March 15</w:t>
       </w:r>
       <w:r>
         <w:rPr>
@@ -2886,56 +2677,7 @@
           <w:sz w:val="24"/>
           <w:szCs w:val="24"/>
         </w:rPr>
-        <w:t xml:space="preserve"> a budget analysis needs to be provided</w:t>
-      </w:r>
-      <w:r>
-        <w:rPr>
-          <w:sz w:val="24"/>
-          <w:szCs w:val="24"/>
-        </w:rPr>
-        <w:t>.</w:t>
-      </w:r>
-      <w:r>
-        <w:rPr>
-          <w:sz w:val="24"/>
-          <w:szCs w:val="24"/>
-        </w:rPr>
-        <w:t xml:space="preserve"> Gantt </w:t>
-      </w:r>
-      <w:r>
-        <w:rPr>
-          <w:sz w:val="24"/>
-          <w:szCs w:val="24"/>
-        </w:rPr>
-        <w:t>chats</w:t>
-      </w:r>
-      <w:r>
-        <w:rPr>
-          <w:sz w:val="24"/>
-          <w:szCs w:val="24"/>
-        </w:rPr>
-        <w:t xml:space="preserve"> shall be </w:t>
-      </w:r>
-      <w:r>
-        <w:rPr>
-          <w:sz w:val="24"/>
-          <w:szCs w:val="24"/>
-        </w:rPr>
-        <w:t>finalized</w:t>
-      </w:r>
-      <w:r>
-        <w:rPr>
-          <w:sz w:val="24"/>
-          <w:szCs w:val="24"/>
-        </w:rPr>
-        <w:t xml:space="preserve"> by this time. </w:t>
-      </w:r>
-      <w:r>
-        <w:rPr>
-          <w:sz w:val="24"/>
-          <w:szCs w:val="24"/>
-        </w:rPr>
-        <w:t>By March 29</w:t>
+        <w:t xml:space="preserve"> a budget analysis needs to be provided. Gantt chats shall be finalized by this time. By March 29</w:t>
       </w:r>
       <w:r>
         <w:rPr>
@@ -2950,42 +2692,7 @@
           <w:sz w:val="24"/>
           <w:szCs w:val="24"/>
         </w:rPr>
-        <w:t xml:space="preserve"> a document shall be </w:t>
-      </w:r>
-      <w:r>
-        <w:rPr>
-          <w:sz w:val="24"/>
-          <w:szCs w:val="24"/>
-        </w:rPr>
-        <w:t>assembled containing</w:t>
-      </w:r>
-      <w:r>
-        <w:rPr>
-          <w:sz w:val="24"/>
-          <w:szCs w:val="24"/>
-        </w:rPr>
-        <w:t xml:space="preserve"> the coding standards</w:t>
-      </w:r>
-      <w:r>
-        <w:rPr>
-          <w:sz w:val="24"/>
-          <w:szCs w:val="24"/>
-        </w:rPr>
-        <w:t>.</w:t>
-      </w:r>
-      <w:r>
-        <w:rPr>
-          <w:sz w:val="24"/>
-          <w:szCs w:val="24"/>
-        </w:rPr>
-        <w:t xml:space="preserve"> By April </w:t>
-      </w:r>
-      <w:r>
-        <w:rPr>
-          <w:sz w:val="24"/>
-          <w:szCs w:val="24"/>
-        </w:rPr>
-        <w:t>5</w:t>
+        <w:t xml:space="preserve"> a document shall be assembled containing the coding standards. By April 5</w:t>
       </w:r>
       <w:r>
         <w:rPr>
@@ -3000,21 +2707,7 @@
           <w:sz w:val="24"/>
           <w:szCs w:val="24"/>
         </w:rPr>
-        <w:t xml:space="preserve"> </w:t>
-      </w:r>
-      <w:r>
-        <w:rPr>
-          <w:sz w:val="24"/>
-          <w:szCs w:val="24"/>
-        </w:rPr>
-        <w:t xml:space="preserve">a </w:t>
-      </w:r>
-      <w:r>
-        <w:rPr>
-          <w:sz w:val="24"/>
-          <w:szCs w:val="24"/>
-        </w:rPr>
-        <w:t>document shall be assembled containing the user manual for the project. By April 12</w:t>
+        <w:t xml:space="preserve"> a document shall be assembled containing the user manual for the project. By April 12</w:t>
       </w:r>
       <w:r>
         <w:rPr>
@@ -3029,35 +2722,7 @@
           <w:sz w:val="24"/>
           <w:szCs w:val="24"/>
         </w:rPr>
-        <w:t xml:space="preserve"> a post </w:t>
-      </w:r>
-      <w:r>
-        <w:rPr>
-          <w:sz w:val="24"/>
-          <w:szCs w:val="24"/>
-        </w:rPr>
-        <w:t>mort</w:t>
-      </w:r>
-      <w:r>
-        <w:rPr>
-          <w:sz w:val="24"/>
-          <w:szCs w:val="24"/>
-        </w:rPr>
-        <w:t>e</w:t>
-      </w:r>
-      <w:r>
-        <w:rPr>
-          <w:sz w:val="24"/>
-          <w:szCs w:val="24"/>
-        </w:rPr>
-        <w:t>m</w:t>
-      </w:r>
-      <w:r>
-        <w:rPr>
-          <w:sz w:val="24"/>
-          <w:szCs w:val="24"/>
-        </w:rPr>
-        <w:t xml:space="preserve"> document will be completed and by May 3rd the final project will be completed.</w:t>
+        <w:t xml:space="preserve"> a post mortem document will be completed and by May 3rd the final project will be completed.</w:t>
       </w:r>
     </w:p>
     <w:p>
@@ -3185,6 +2850,7 @@
           <w:sz w:val="24"/>
           <w:szCs w:val="24"/>
         </w:rPr>
+        <w:lastRenderedPageBreak/>
         <w:t>Project: The entirety of the Game and its components listed under section 2.0</w:t>
       </w:r>
     </w:p>
@@ -3218,6 +2884,7 @@
           <w:szCs w:val="24"/>
         </w:rPr>
       </w:pPr>
+      <w:proofErr w:type="spellStart"/>
       <w:r>
         <w:rPr>
           <w:i/>
@@ -3225,14 +2892,23 @@
           <w:sz w:val="24"/>
           <w:szCs w:val="24"/>
         </w:rPr>
-        <w:lastRenderedPageBreak/>
-        <w:t>Replayability: Game style that offers incentives playing portions of the game which have already been beat</w:t>
+        <w:t>Replayability</w:t>
+      </w:r>
+      <w:proofErr w:type="spellEnd"/>
+      <w:r>
+        <w:rPr>
+          <w:i/>
+          <w:iCs/>
+          <w:sz w:val="24"/>
+          <w:szCs w:val="24"/>
+        </w:rPr>
+        <w:t>: Game style that offers incentives playing portions of the game which have already been beat</w:t>
       </w:r>
     </w:p>
     <w:sectPr>
       <w:headerReference w:type="default" r:id="rId11"/>
       <w:footerReference w:type="default" r:id="rId12"/>
-      <w:pgSz w:w="12240" w:h="15840" w:orient="portrait"/>
+      <w:pgSz w:w="12240" w:h="15840"/>
       <w:pgMar w:top="1440" w:right="1440" w:bottom="1440" w:left="1440" w:header="720" w:footer="720" w:gutter="0"/>
       <w:cols w:space="720"/>
       <w:titlePg/>
@@ -3759,7 +3435,7 @@
         <w:ind w:left="720" w:hanging="360"/>
       </w:pPr>
       <w:rPr>
-        <w:rFonts w:hint="default" w:ascii="Symbol" w:hAnsi="Symbol"/>
+        <w:rFonts w:ascii="Symbol" w:hAnsi="Symbol" w:hint="default"/>
       </w:rPr>
     </w:lvl>
     <w:lvl w:ilvl="1" w:tplc="E12854A6">
@@ -3771,7 +3447,7 @@
         <w:ind w:left="1440" w:hanging="360"/>
       </w:pPr>
       <w:rPr>
-        <w:rFonts w:hint="default" w:ascii="Symbol" w:hAnsi="Symbol"/>
+        <w:rFonts w:ascii="Symbol" w:hAnsi="Symbol" w:hint="default"/>
       </w:rPr>
     </w:lvl>
     <w:lvl w:ilvl="2" w:tplc="E7B0FC8A">
@@ -3783,7 +3459,7 @@
         <w:ind w:left="2160" w:hanging="360"/>
       </w:pPr>
       <w:rPr>
-        <w:rFonts w:hint="default" w:ascii="Wingdings" w:hAnsi="Wingdings"/>
+        <w:rFonts w:ascii="Wingdings" w:hAnsi="Wingdings" w:hint="default"/>
       </w:rPr>
     </w:lvl>
     <w:lvl w:ilvl="3" w:tplc="F978FC66">
@@ -3795,7 +3471,7 @@
         <w:ind w:left="2880" w:hanging="360"/>
       </w:pPr>
       <w:rPr>
-        <w:rFonts w:hint="default" w:ascii="Symbol" w:hAnsi="Symbol"/>
+        <w:rFonts w:ascii="Symbol" w:hAnsi="Symbol" w:hint="default"/>
       </w:rPr>
     </w:lvl>
     <w:lvl w:ilvl="4" w:tplc="99303608">
@@ -3807,7 +3483,7 @@
         <w:ind w:left="3600" w:hanging="360"/>
       </w:pPr>
       <w:rPr>
-        <w:rFonts w:hint="default" w:ascii="Courier New" w:hAnsi="Courier New"/>
+        <w:rFonts w:ascii="Courier New" w:hAnsi="Courier New" w:hint="default"/>
       </w:rPr>
     </w:lvl>
     <w:lvl w:ilvl="5" w:tplc="3EA0CA56">
@@ -3819,7 +3495,7 @@
         <w:ind w:left="4320" w:hanging="360"/>
       </w:pPr>
       <w:rPr>
-        <w:rFonts w:hint="default" w:ascii="Wingdings" w:hAnsi="Wingdings"/>
+        <w:rFonts w:ascii="Wingdings" w:hAnsi="Wingdings" w:hint="default"/>
       </w:rPr>
     </w:lvl>
     <w:lvl w:ilvl="6" w:tplc="C248F18C">
@@ -3831,7 +3507,7 @@
         <w:ind w:left="5040" w:hanging="360"/>
       </w:pPr>
       <w:rPr>
-        <w:rFonts w:hint="default" w:ascii="Symbol" w:hAnsi="Symbol"/>
+        <w:rFonts w:ascii="Symbol" w:hAnsi="Symbol" w:hint="default"/>
       </w:rPr>
     </w:lvl>
     <w:lvl w:ilvl="7" w:tplc="4582DC7E">
@@ -3843,7 +3519,7 @@
         <w:ind w:left="5760" w:hanging="360"/>
       </w:pPr>
       <w:rPr>
-        <w:rFonts w:hint="default" w:ascii="Courier New" w:hAnsi="Courier New"/>
+        <w:rFonts w:ascii="Courier New" w:hAnsi="Courier New" w:hint="default"/>
       </w:rPr>
     </w:lvl>
     <w:lvl w:ilvl="8" w:tplc="81005B32">
@@ -3855,7 +3531,7 @@
         <w:ind w:left="6480" w:hanging="360"/>
       </w:pPr>
       <w:rPr>
-        <w:rFonts w:hint="default" w:ascii="Wingdings" w:hAnsi="Wingdings"/>
+        <w:rFonts w:ascii="Wingdings" w:hAnsi="Wingdings" w:hint="default"/>
       </w:rPr>
     </w:lvl>
   </w:abstractNum>
@@ -3985,7 +3661,7 @@
         <w:ind w:left="720" w:hanging="360"/>
       </w:pPr>
       <w:rPr>
-        <w:rFonts w:hint="default" w:ascii="Symbol" w:hAnsi="Symbol"/>
+        <w:rFonts w:ascii="Symbol" w:hAnsi="Symbol" w:hint="default"/>
       </w:rPr>
     </w:lvl>
     <w:lvl w:ilvl="1" w:tplc="B4DCD8A6">
@@ -3997,7 +3673,7 @@
         <w:ind w:left="1440" w:hanging="360"/>
       </w:pPr>
       <w:rPr>
-        <w:rFonts w:hint="default" w:ascii="Symbol" w:hAnsi="Symbol"/>
+        <w:rFonts w:ascii="Symbol" w:hAnsi="Symbol" w:hint="default"/>
       </w:rPr>
     </w:lvl>
     <w:lvl w:ilvl="2" w:tplc="11E49ECE">
@@ -4009,7 +3685,7 @@
         <w:ind w:left="2160" w:hanging="360"/>
       </w:pPr>
       <w:rPr>
-        <w:rFonts w:hint="default" w:ascii="Wingdings" w:hAnsi="Wingdings"/>
+        <w:rFonts w:ascii="Wingdings" w:hAnsi="Wingdings" w:hint="default"/>
       </w:rPr>
     </w:lvl>
     <w:lvl w:ilvl="3" w:tplc="CFDCB1C4">
@@ -4021,7 +3697,7 @@
         <w:ind w:left="2880" w:hanging="360"/>
       </w:pPr>
       <w:rPr>
-        <w:rFonts w:hint="default" w:ascii="Symbol" w:hAnsi="Symbol"/>
+        <w:rFonts w:ascii="Symbol" w:hAnsi="Symbol" w:hint="default"/>
       </w:rPr>
     </w:lvl>
     <w:lvl w:ilvl="4" w:tplc="4A0E4D5E">
@@ -4033,7 +3709,7 @@
         <w:ind w:left="3600" w:hanging="360"/>
       </w:pPr>
       <w:rPr>
-        <w:rFonts w:hint="default" w:ascii="Courier New" w:hAnsi="Courier New"/>
+        <w:rFonts w:ascii="Courier New" w:hAnsi="Courier New" w:hint="default"/>
       </w:rPr>
     </w:lvl>
     <w:lvl w:ilvl="5" w:tplc="760C21AC">
@@ -4045,7 +3721,7 @@
         <w:ind w:left="4320" w:hanging="360"/>
       </w:pPr>
       <w:rPr>
-        <w:rFonts w:hint="default" w:ascii="Wingdings" w:hAnsi="Wingdings"/>
+        <w:rFonts w:ascii="Wingdings" w:hAnsi="Wingdings" w:hint="default"/>
       </w:rPr>
     </w:lvl>
     <w:lvl w:ilvl="6" w:tplc="09401C24">
@@ -4057,7 +3733,7 @@
         <w:ind w:left="5040" w:hanging="360"/>
       </w:pPr>
       <w:rPr>
-        <w:rFonts w:hint="default" w:ascii="Symbol" w:hAnsi="Symbol"/>
+        <w:rFonts w:ascii="Symbol" w:hAnsi="Symbol" w:hint="default"/>
       </w:rPr>
     </w:lvl>
     <w:lvl w:ilvl="7" w:tplc="D2743D4E">
@@ -4069,7 +3745,7 @@
         <w:ind w:left="5760" w:hanging="360"/>
       </w:pPr>
       <w:rPr>
-        <w:rFonts w:hint="default" w:ascii="Courier New" w:hAnsi="Courier New"/>
+        <w:rFonts w:ascii="Courier New" w:hAnsi="Courier New" w:hint="default"/>
       </w:rPr>
     </w:lvl>
     <w:lvl w:ilvl="8" w:tplc="622472A0">
@@ -4081,7 +3757,7 @@
         <w:ind w:left="6480" w:hanging="360"/>
       </w:pPr>
       <w:rPr>
-        <w:rFonts w:hint="default" w:ascii="Wingdings" w:hAnsi="Wingdings"/>
+        <w:rFonts w:ascii="Wingdings" w:hAnsi="Wingdings" w:hint="default"/>
       </w:rPr>
     </w:lvl>
   </w:abstractNum>
@@ -4098,7 +3774,7 @@
         <w:ind w:left="720" w:hanging="360"/>
       </w:pPr>
       <w:rPr>
-        <w:rFonts w:hint="default" w:ascii="Symbol" w:hAnsi="Symbol"/>
+        <w:rFonts w:ascii="Symbol" w:hAnsi="Symbol" w:hint="default"/>
       </w:rPr>
     </w:lvl>
     <w:lvl w:ilvl="1" w:tplc="8A80D852">
@@ -4110,7 +3786,7 @@
         <w:ind w:left="1440" w:hanging="360"/>
       </w:pPr>
       <w:rPr>
-        <w:rFonts w:hint="default" w:ascii="Symbol" w:hAnsi="Symbol"/>
+        <w:rFonts w:ascii="Symbol" w:hAnsi="Symbol" w:hint="default"/>
       </w:rPr>
     </w:lvl>
     <w:lvl w:ilvl="2" w:tplc="486A8E80">
@@ -4122,7 +3798,7 @@
         <w:ind w:left="2160" w:hanging="360"/>
       </w:pPr>
       <w:rPr>
-        <w:rFonts w:hint="default" w:ascii="Wingdings" w:hAnsi="Wingdings"/>
+        <w:rFonts w:ascii="Wingdings" w:hAnsi="Wingdings" w:hint="default"/>
       </w:rPr>
     </w:lvl>
     <w:lvl w:ilvl="3" w:tplc="5C941B78">
@@ -4134,7 +3810,7 @@
         <w:ind w:left="2880" w:hanging="360"/>
       </w:pPr>
       <w:rPr>
-        <w:rFonts w:hint="default" w:ascii="Symbol" w:hAnsi="Symbol"/>
+        <w:rFonts w:ascii="Symbol" w:hAnsi="Symbol" w:hint="default"/>
       </w:rPr>
     </w:lvl>
     <w:lvl w:ilvl="4" w:tplc="2D2EA618">
@@ -4146,7 +3822,7 @@
         <w:ind w:left="3600" w:hanging="360"/>
       </w:pPr>
       <w:rPr>
-        <w:rFonts w:hint="default" w:ascii="Courier New" w:hAnsi="Courier New"/>
+        <w:rFonts w:ascii="Courier New" w:hAnsi="Courier New" w:hint="default"/>
       </w:rPr>
     </w:lvl>
     <w:lvl w:ilvl="5" w:tplc="59603A4A">
@@ -4158,7 +3834,7 @@
         <w:ind w:left="4320" w:hanging="360"/>
       </w:pPr>
       <w:rPr>
-        <w:rFonts w:hint="default" w:ascii="Wingdings" w:hAnsi="Wingdings"/>
+        <w:rFonts w:ascii="Wingdings" w:hAnsi="Wingdings" w:hint="default"/>
       </w:rPr>
     </w:lvl>
     <w:lvl w:ilvl="6" w:tplc="8B968300">
@@ -4170,7 +3846,7 @@
         <w:ind w:left="5040" w:hanging="360"/>
       </w:pPr>
       <w:rPr>
-        <w:rFonts w:hint="default" w:ascii="Symbol" w:hAnsi="Symbol"/>
+        <w:rFonts w:ascii="Symbol" w:hAnsi="Symbol" w:hint="default"/>
       </w:rPr>
     </w:lvl>
     <w:lvl w:ilvl="7" w:tplc="FF4A63A8">
@@ -4182,7 +3858,7 @@
         <w:ind w:left="5760" w:hanging="360"/>
       </w:pPr>
       <w:rPr>
-        <w:rFonts w:hint="default" w:ascii="Courier New" w:hAnsi="Courier New"/>
+        <w:rFonts w:ascii="Courier New" w:hAnsi="Courier New" w:hint="default"/>
       </w:rPr>
     </w:lvl>
     <w:lvl w:ilvl="8" w:tplc="8788EF9E">
@@ -4194,7 +3870,7 @@
         <w:ind w:left="6480" w:hanging="360"/>
       </w:pPr>
       <w:rPr>
-        <w:rFonts w:hint="default" w:ascii="Wingdings" w:hAnsi="Wingdings"/>
+        <w:rFonts w:ascii="Wingdings" w:hAnsi="Wingdings" w:hint="default"/>
       </w:rPr>
     </w:lvl>
   </w:abstractNum>
@@ -4211,7 +3887,7 @@
         <w:ind w:left="720" w:hanging="360"/>
       </w:pPr>
       <w:rPr>
-        <w:rFonts w:hint="default" w:ascii="Symbol" w:hAnsi="Symbol"/>
+        <w:rFonts w:ascii="Symbol" w:hAnsi="Symbol" w:hint="default"/>
       </w:rPr>
     </w:lvl>
     <w:lvl w:ilvl="1" w:tplc="17FC7B6A">
@@ -4223,7 +3899,7 @@
         <w:ind w:left="1440" w:hanging="360"/>
       </w:pPr>
       <w:rPr>
-        <w:rFonts w:hint="default" w:ascii="Symbol" w:hAnsi="Symbol"/>
+        <w:rFonts w:ascii="Symbol" w:hAnsi="Symbol" w:hint="default"/>
       </w:rPr>
     </w:lvl>
     <w:lvl w:ilvl="2" w:tplc="1A3E0EA4">
@@ -4235,7 +3911,7 @@
         <w:ind w:left="2160" w:hanging="360"/>
       </w:pPr>
       <w:rPr>
-        <w:rFonts w:hint="default" w:ascii="Wingdings" w:hAnsi="Wingdings"/>
+        <w:rFonts w:ascii="Wingdings" w:hAnsi="Wingdings" w:hint="default"/>
       </w:rPr>
     </w:lvl>
     <w:lvl w:ilvl="3" w:tplc="199CDCE6">
@@ -4247,7 +3923,7 @@
         <w:ind w:left="2880" w:hanging="360"/>
       </w:pPr>
       <w:rPr>
-        <w:rFonts w:hint="default" w:ascii="Symbol" w:hAnsi="Symbol"/>
+        <w:rFonts w:ascii="Symbol" w:hAnsi="Symbol" w:hint="default"/>
       </w:rPr>
     </w:lvl>
     <w:lvl w:ilvl="4" w:tplc="1682C22C">
@@ -4259,7 +3935,7 @@
         <w:ind w:left="3600" w:hanging="360"/>
       </w:pPr>
       <w:rPr>
-        <w:rFonts w:hint="default" w:ascii="Courier New" w:hAnsi="Courier New"/>
+        <w:rFonts w:ascii="Courier New" w:hAnsi="Courier New" w:hint="default"/>
       </w:rPr>
     </w:lvl>
     <w:lvl w:ilvl="5" w:tplc="A2DC78CC">
@@ -4271,7 +3947,7 @@
         <w:ind w:left="4320" w:hanging="360"/>
       </w:pPr>
       <w:rPr>
-        <w:rFonts w:hint="default" w:ascii="Wingdings" w:hAnsi="Wingdings"/>
+        <w:rFonts w:ascii="Wingdings" w:hAnsi="Wingdings" w:hint="default"/>
       </w:rPr>
     </w:lvl>
     <w:lvl w:ilvl="6" w:tplc="C8A4D332">
@@ -4283,7 +3959,7 @@
         <w:ind w:left="5040" w:hanging="360"/>
       </w:pPr>
       <w:rPr>
-        <w:rFonts w:hint="default" w:ascii="Symbol" w:hAnsi="Symbol"/>
+        <w:rFonts w:ascii="Symbol" w:hAnsi="Symbol" w:hint="default"/>
       </w:rPr>
     </w:lvl>
     <w:lvl w:ilvl="7" w:tplc="C7CC506A">
@@ -4295,7 +3971,7 @@
         <w:ind w:left="5760" w:hanging="360"/>
       </w:pPr>
       <w:rPr>
-        <w:rFonts w:hint="default" w:ascii="Courier New" w:hAnsi="Courier New"/>
+        <w:rFonts w:ascii="Courier New" w:hAnsi="Courier New" w:hint="default"/>
       </w:rPr>
     </w:lvl>
     <w:lvl w:ilvl="8" w:tplc="68981034">
@@ -4307,7 +3983,7 @@
         <w:ind w:left="6480" w:hanging="360"/>
       </w:pPr>
       <w:rPr>
-        <w:rFonts w:hint="default" w:ascii="Wingdings" w:hAnsi="Wingdings"/>
+        <w:rFonts w:ascii="Wingdings" w:hAnsi="Wingdings" w:hint="default"/>
       </w:rPr>
     </w:lvl>
   </w:abstractNum>
@@ -4324,7 +4000,7 @@
         <w:ind w:left="720" w:hanging="360"/>
       </w:pPr>
       <w:rPr>
-        <w:rFonts w:hint="default" w:ascii="Symbol" w:hAnsi="Symbol"/>
+        <w:rFonts w:ascii="Symbol" w:hAnsi="Symbol" w:hint="default"/>
       </w:rPr>
     </w:lvl>
     <w:lvl w:ilvl="1" w:tplc="ABE8512A">
@@ -4336,7 +4012,7 @@
         <w:ind w:left="1440" w:hanging="360"/>
       </w:pPr>
       <w:rPr>
-        <w:rFonts w:hint="default" w:ascii="Symbol" w:hAnsi="Symbol"/>
+        <w:rFonts w:ascii="Symbol" w:hAnsi="Symbol" w:hint="default"/>
       </w:rPr>
     </w:lvl>
     <w:lvl w:ilvl="2" w:tplc="2236DE8E">
@@ -4348,7 +4024,7 @@
         <w:ind w:left="2160" w:hanging="360"/>
       </w:pPr>
       <w:rPr>
-        <w:rFonts w:hint="default" w:ascii="Wingdings" w:hAnsi="Wingdings"/>
+        <w:rFonts w:ascii="Wingdings" w:hAnsi="Wingdings" w:hint="default"/>
       </w:rPr>
     </w:lvl>
     <w:lvl w:ilvl="3" w:tplc="6C707B3C">
@@ -4360,7 +4036,7 @@
         <w:ind w:left="2880" w:hanging="360"/>
       </w:pPr>
       <w:rPr>
-        <w:rFonts w:hint="default" w:ascii="Symbol" w:hAnsi="Symbol"/>
+        <w:rFonts w:ascii="Symbol" w:hAnsi="Symbol" w:hint="default"/>
       </w:rPr>
     </w:lvl>
     <w:lvl w:ilvl="4" w:tplc="51C09978">
@@ -4372,7 +4048,7 @@
         <w:ind w:left="3600" w:hanging="360"/>
       </w:pPr>
       <w:rPr>
-        <w:rFonts w:hint="default" w:ascii="Courier New" w:hAnsi="Courier New"/>
+        <w:rFonts w:ascii="Courier New" w:hAnsi="Courier New" w:hint="default"/>
       </w:rPr>
     </w:lvl>
     <w:lvl w:ilvl="5" w:tplc="2654C814">
@@ -4384,7 +4060,7 @@
         <w:ind w:left="4320" w:hanging="360"/>
       </w:pPr>
       <w:rPr>
-        <w:rFonts w:hint="default" w:ascii="Wingdings" w:hAnsi="Wingdings"/>
+        <w:rFonts w:ascii="Wingdings" w:hAnsi="Wingdings" w:hint="default"/>
       </w:rPr>
     </w:lvl>
     <w:lvl w:ilvl="6" w:tplc="4198C3DA">
@@ -4396,7 +4072,7 @@
         <w:ind w:left="5040" w:hanging="360"/>
       </w:pPr>
       <w:rPr>
-        <w:rFonts w:hint="default" w:ascii="Symbol" w:hAnsi="Symbol"/>
+        <w:rFonts w:ascii="Symbol" w:hAnsi="Symbol" w:hint="default"/>
       </w:rPr>
     </w:lvl>
     <w:lvl w:ilvl="7" w:tplc="18EEC298">
@@ -4408,7 +4084,7 @@
         <w:ind w:left="5760" w:hanging="360"/>
       </w:pPr>
       <w:rPr>
-        <w:rFonts w:hint="default" w:ascii="Courier New" w:hAnsi="Courier New"/>
+        <w:rFonts w:ascii="Courier New" w:hAnsi="Courier New" w:hint="default"/>
       </w:rPr>
     </w:lvl>
     <w:lvl w:ilvl="8" w:tplc="C0AC24C2">
@@ -4420,7 +4096,7 @@
         <w:ind w:left="6480" w:hanging="360"/>
       </w:pPr>
       <w:rPr>
-        <w:rFonts w:hint="default" w:ascii="Wingdings" w:hAnsi="Wingdings"/>
+        <w:rFonts w:ascii="Wingdings" w:hAnsi="Wingdings" w:hint="default"/>
       </w:rPr>
     </w:lvl>
   </w:abstractNum>
@@ -4437,7 +4113,7 @@
         <w:ind w:left="720" w:hanging="360"/>
       </w:pPr>
       <w:rPr>
-        <w:rFonts w:hint="default" w:ascii="Symbol" w:hAnsi="Symbol"/>
+        <w:rFonts w:ascii="Symbol" w:hAnsi="Symbol" w:hint="default"/>
       </w:rPr>
     </w:lvl>
     <w:lvl w:ilvl="1" w:tplc="DACAFB9A">
@@ -4449,7 +4125,7 @@
         <w:ind w:left="1440" w:hanging="360"/>
       </w:pPr>
       <w:rPr>
-        <w:rFonts w:hint="default" w:ascii="Symbol" w:hAnsi="Symbol"/>
+        <w:rFonts w:ascii="Symbol" w:hAnsi="Symbol" w:hint="default"/>
       </w:rPr>
     </w:lvl>
     <w:lvl w:ilvl="2" w:tplc="FCDAED7A">
@@ -4461,7 +4137,7 @@
         <w:ind w:left="2160" w:hanging="360"/>
       </w:pPr>
       <w:rPr>
-        <w:rFonts w:hint="default" w:ascii="Wingdings" w:hAnsi="Wingdings"/>
+        <w:rFonts w:ascii="Wingdings" w:hAnsi="Wingdings" w:hint="default"/>
       </w:rPr>
     </w:lvl>
     <w:lvl w:ilvl="3" w:tplc="F4725842">
@@ -4473,7 +4149,7 @@
         <w:ind w:left="2880" w:hanging="360"/>
       </w:pPr>
       <w:rPr>
-        <w:rFonts w:hint="default" w:ascii="Symbol" w:hAnsi="Symbol"/>
+        <w:rFonts w:ascii="Symbol" w:hAnsi="Symbol" w:hint="default"/>
       </w:rPr>
     </w:lvl>
     <w:lvl w:ilvl="4" w:tplc="3EA0D81E">
@@ -4485,7 +4161,7 @@
         <w:ind w:left="3600" w:hanging="360"/>
       </w:pPr>
       <w:rPr>
-        <w:rFonts w:hint="default" w:ascii="Courier New" w:hAnsi="Courier New"/>
+        <w:rFonts w:ascii="Courier New" w:hAnsi="Courier New" w:hint="default"/>
       </w:rPr>
     </w:lvl>
     <w:lvl w:ilvl="5" w:tplc="77CE97D8">
@@ -4497,7 +4173,7 @@
         <w:ind w:left="4320" w:hanging="360"/>
       </w:pPr>
       <w:rPr>
-        <w:rFonts w:hint="default" w:ascii="Wingdings" w:hAnsi="Wingdings"/>
+        <w:rFonts w:ascii="Wingdings" w:hAnsi="Wingdings" w:hint="default"/>
       </w:rPr>
     </w:lvl>
     <w:lvl w:ilvl="6" w:tplc="C336A4DC">
@@ -4509,7 +4185,7 @@
         <w:ind w:left="5040" w:hanging="360"/>
       </w:pPr>
       <w:rPr>
-        <w:rFonts w:hint="default" w:ascii="Symbol" w:hAnsi="Symbol"/>
+        <w:rFonts w:ascii="Symbol" w:hAnsi="Symbol" w:hint="default"/>
       </w:rPr>
     </w:lvl>
     <w:lvl w:ilvl="7" w:tplc="033087E0">
@@ -4521,7 +4197,7 @@
         <w:ind w:left="5760" w:hanging="360"/>
       </w:pPr>
       <w:rPr>
-        <w:rFonts w:hint="default" w:ascii="Courier New" w:hAnsi="Courier New"/>
+        <w:rFonts w:ascii="Courier New" w:hAnsi="Courier New" w:hint="default"/>
       </w:rPr>
     </w:lvl>
     <w:lvl w:ilvl="8" w:tplc="327046B0">
@@ -4533,7 +4209,7 @@
         <w:ind w:left="6480" w:hanging="360"/>
       </w:pPr>
       <w:rPr>
-        <w:rFonts w:hint="default" w:ascii="Wingdings" w:hAnsi="Wingdings"/>
+        <w:rFonts w:ascii="Wingdings" w:hAnsi="Wingdings" w:hint="default"/>
       </w:rPr>
     </w:lvl>
   </w:abstractNum>
@@ -4663,7 +4339,7 @@
         <w:ind w:left="720" w:hanging="360"/>
       </w:pPr>
       <w:rPr>
-        <w:rFonts w:hint="default" w:ascii="Symbol" w:hAnsi="Symbol"/>
+        <w:rFonts w:ascii="Symbol" w:hAnsi="Symbol" w:hint="default"/>
       </w:rPr>
     </w:lvl>
     <w:lvl w:ilvl="1" w:tplc="3D3474CA">
@@ -4675,7 +4351,7 @@
         <w:ind w:left="1440" w:hanging="360"/>
       </w:pPr>
       <w:rPr>
-        <w:rFonts w:hint="default" w:ascii="Symbol" w:hAnsi="Symbol"/>
+        <w:rFonts w:ascii="Symbol" w:hAnsi="Symbol" w:hint="default"/>
       </w:rPr>
     </w:lvl>
     <w:lvl w:ilvl="2" w:tplc="D49CDD04">
@@ -4687,7 +4363,7 @@
         <w:ind w:left="2160" w:hanging="360"/>
       </w:pPr>
       <w:rPr>
-        <w:rFonts w:hint="default" w:ascii="Wingdings" w:hAnsi="Wingdings"/>
+        <w:rFonts w:ascii="Wingdings" w:hAnsi="Wingdings" w:hint="default"/>
       </w:rPr>
     </w:lvl>
     <w:lvl w:ilvl="3" w:tplc="93A47DC0">
@@ -4699,7 +4375,7 @@
         <w:ind w:left="2880" w:hanging="360"/>
       </w:pPr>
       <w:rPr>
-        <w:rFonts w:hint="default" w:ascii="Symbol" w:hAnsi="Symbol"/>
+        <w:rFonts w:ascii="Symbol" w:hAnsi="Symbol" w:hint="default"/>
       </w:rPr>
     </w:lvl>
     <w:lvl w:ilvl="4" w:tplc="A4000386">
@@ -4711,7 +4387,7 @@
         <w:ind w:left="3600" w:hanging="360"/>
       </w:pPr>
       <w:rPr>
-        <w:rFonts w:hint="default" w:ascii="Courier New" w:hAnsi="Courier New"/>
+        <w:rFonts w:ascii="Courier New" w:hAnsi="Courier New" w:hint="default"/>
       </w:rPr>
     </w:lvl>
     <w:lvl w:ilvl="5" w:tplc="731C9B3E">
@@ -4723,7 +4399,7 @@
         <w:ind w:left="4320" w:hanging="360"/>
       </w:pPr>
       <w:rPr>
-        <w:rFonts w:hint="default" w:ascii="Wingdings" w:hAnsi="Wingdings"/>
+        <w:rFonts w:ascii="Wingdings" w:hAnsi="Wingdings" w:hint="default"/>
       </w:rPr>
     </w:lvl>
     <w:lvl w:ilvl="6" w:tplc="0D1C2636">
@@ -4735,7 +4411,7 @@
         <w:ind w:left="5040" w:hanging="360"/>
       </w:pPr>
       <w:rPr>
-        <w:rFonts w:hint="default" w:ascii="Symbol" w:hAnsi="Symbol"/>
+        <w:rFonts w:ascii="Symbol" w:hAnsi="Symbol" w:hint="default"/>
       </w:rPr>
     </w:lvl>
     <w:lvl w:ilvl="7" w:tplc="28A80758">
@@ -4747,7 +4423,7 @@
         <w:ind w:left="5760" w:hanging="360"/>
       </w:pPr>
       <w:rPr>
-        <w:rFonts w:hint="default" w:ascii="Courier New" w:hAnsi="Courier New"/>
+        <w:rFonts w:ascii="Courier New" w:hAnsi="Courier New" w:hint="default"/>
       </w:rPr>
     </w:lvl>
     <w:lvl w:ilvl="8" w:tplc="2912ED02">
@@ -4759,7 +4435,7 @@
         <w:ind w:left="6480" w:hanging="360"/>
       </w:pPr>
       <w:rPr>
-        <w:rFonts w:hint="default" w:ascii="Wingdings" w:hAnsi="Wingdings"/>
+        <w:rFonts w:ascii="Wingdings" w:hAnsi="Wingdings" w:hint="default"/>
       </w:rPr>
     </w:lvl>
   </w:abstractNum>
@@ -4776,7 +4452,7 @@
         <w:ind w:left="720" w:hanging="360"/>
       </w:pPr>
       <w:rPr>
-        <w:rFonts w:hint="default" w:ascii="Symbol" w:hAnsi="Symbol"/>
+        <w:rFonts w:ascii="Symbol" w:hAnsi="Symbol" w:hint="default"/>
       </w:rPr>
     </w:lvl>
     <w:lvl w:ilvl="1" w:tplc="9D0A2464">
@@ -4788,7 +4464,7 @@
         <w:ind w:left="1440" w:hanging="360"/>
       </w:pPr>
       <w:rPr>
-        <w:rFonts w:hint="default" w:ascii="Symbol" w:hAnsi="Symbol"/>
+        <w:rFonts w:ascii="Symbol" w:hAnsi="Symbol" w:hint="default"/>
       </w:rPr>
     </w:lvl>
     <w:lvl w:ilvl="2" w:tplc="73CE374E">
@@ -4800,7 +4476,7 @@
         <w:ind w:left="2160" w:hanging="360"/>
       </w:pPr>
       <w:rPr>
-        <w:rFonts w:hint="default" w:ascii="Wingdings" w:hAnsi="Wingdings"/>
+        <w:rFonts w:ascii="Wingdings" w:hAnsi="Wingdings" w:hint="default"/>
       </w:rPr>
     </w:lvl>
     <w:lvl w:ilvl="3" w:tplc="22C66C32">
@@ -4812,7 +4488,7 @@
         <w:ind w:left="2880" w:hanging="360"/>
       </w:pPr>
       <w:rPr>
-        <w:rFonts w:hint="default" w:ascii="Symbol" w:hAnsi="Symbol"/>
+        <w:rFonts w:ascii="Symbol" w:hAnsi="Symbol" w:hint="default"/>
       </w:rPr>
     </w:lvl>
     <w:lvl w:ilvl="4" w:tplc="228EFBC4">
@@ -4824,7 +4500,7 @@
         <w:ind w:left="3600" w:hanging="360"/>
       </w:pPr>
       <w:rPr>
-        <w:rFonts w:hint="default" w:ascii="Courier New" w:hAnsi="Courier New"/>
+        <w:rFonts w:ascii="Courier New" w:hAnsi="Courier New" w:hint="default"/>
       </w:rPr>
     </w:lvl>
     <w:lvl w:ilvl="5" w:tplc="59768F34">
@@ -4836,7 +4512,7 @@
         <w:ind w:left="4320" w:hanging="360"/>
       </w:pPr>
       <w:rPr>
-        <w:rFonts w:hint="default" w:ascii="Wingdings" w:hAnsi="Wingdings"/>
+        <w:rFonts w:ascii="Wingdings" w:hAnsi="Wingdings" w:hint="default"/>
       </w:rPr>
     </w:lvl>
     <w:lvl w:ilvl="6" w:tplc="49CA52DE">
@@ -4848,7 +4524,7 @@
         <w:ind w:left="5040" w:hanging="360"/>
       </w:pPr>
       <w:rPr>
-        <w:rFonts w:hint="default" w:ascii="Symbol" w:hAnsi="Symbol"/>
+        <w:rFonts w:ascii="Symbol" w:hAnsi="Symbol" w:hint="default"/>
       </w:rPr>
     </w:lvl>
     <w:lvl w:ilvl="7" w:tplc="6B6A3A8A">
@@ -4860,7 +4536,7 @@
         <w:ind w:left="5760" w:hanging="360"/>
       </w:pPr>
       <w:rPr>
-        <w:rFonts w:hint="default" w:ascii="Courier New" w:hAnsi="Courier New"/>
+        <w:rFonts w:ascii="Courier New" w:hAnsi="Courier New" w:hint="default"/>
       </w:rPr>
     </w:lvl>
     <w:lvl w:ilvl="8" w:tplc="1F00A6A8">
@@ -4872,7 +4548,7 @@
         <w:ind w:left="6480" w:hanging="360"/>
       </w:pPr>
       <w:rPr>
-        <w:rFonts w:hint="default" w:ascii="Wingdings" w:hAnsi="Wingdings"/>
+        <w:rFonts w:ascii="Wingdings" w:hAnsi="Wingdings" w:hint="default"/>
       </w:rPr>
     </w:lvl>
   </w:abstractNum>
@@ -4889,7 +4565,7 @@
         <w:ind w:left="720" w:hanging="360"/>
       </w:pPr>
       <w:rPr>
-        <w:rFonts w:hint="default" w:ascii="Symbol" w:hAnsi="Symbol"/>
+        <w:rFonts w:ascii="Symbol" w:hAnsi="Symbol" w:hint="default"/>
       </w:rPr>
     </w:lvl>
     <w:lvl w:ilvl="1" w:tplc="030A0A10">
@@ -4901,7 +4577,7 @@
         <w:ind w:left="1440" w:hanging="360"/>
       </w:pPr>
       <w:rPr>
-        <w:rFonts w:hint="default" w:ascii="Symbol" w:hAnsi="Symbol"/>
+        <w:rFonts w:ascii="Symbol" w:hAnsi="Symbol" w:hint="default"/>
       </w:rPr>
     </w:lvl>
     <w:lvl w:ilvl="2" w:tplc="893AEDCA">
@@ -4913,7 +4589,7 @@
         <w:ind w:left="2160" w:hanging="360"/>
       </w:pPr>
       <w:rPr>
-        <w:rFonts w:hint="default" w:ascii="Wingdings" w:hAnsi="Wingdings"/>
+        <w:rFonts w:ascii="Wingdings" w:hAnsi="Wingdings" w:hint="default"/>
       </w:rPr>
     </w:lvl>
     <w:lvl w:ilvl="3" w:tplc="F1701394">
@@ -4925,7 +4601,7 @@
         <w:ind w:left="2880" w:hanging="360"/>
       </w:pPr>
       <w:rPr>
-        <w:rFonts w:hint="default" w:ascii="Symbol" w:hAnsi="Symbol"/>
+        <w:rFonts w:ascii="Symbol" w:hAnsi="Symbol" w:hint="default"/>
       </w:rPr>
     </w:lvl>
     <w:lvl w:ilvl="4" w:tplc="613A7772">
@@ -4937,7 +4613,7 @@
         <w:ind w:left="3600" w:hanging="360"/>
       </w:pPr>
       <w:rPr>
-        <w:rFonts w:hint="default" w:ascii="Courier New" w:hAnsi="Courier New"/>
+        <w:rFonts w:ascii="Courier New" w:hAnsi="Courier New" w:hint="default"/>
       </w:rPr>
     </w:lvl>
     <w:lvl w:ilvl="5" w:tplc="CEB21720">
@@ -4949,7 +4625,7 @@
         <w:ind w:left="4320" w:hanging="360"/>
       </w:pPr>
       <w:rPr>
-        <w:rFonts w:hint="default" w:ascii="Wingdings" w:hAnsi="Wingdings"/>
+        <w:rFonts w:ascii="Wingdings" w:hAnsi="Wingdings" w:hint="default"/>
       </w:rPr>
     </w:lvl>
     <w:lvl w:ilvl="6" w:tplc="97C02A5E">
@@ -4961,7 +4637,7 @@
         <w:ind w:left="5040" w:hanging="360"/>
       </w:pPr>
       <w:rPr>
-        <w:rFonts w:hint="default" w:ascii="Symbol" w:hAnsi="Symbol"/>
+        <w:rFonts w:ascii="Symbol" w:hAnsi="Symbol" w:hint="default"/>
       </w:rPr>
     </w:lvl>
     <w:lvl w:ilvl="7" w:tplc="A84AB5CE">
@@ -4973,7 +4649,7 @@
         <w:ind w:left="5760" w:hanging="360"/>
       </w:pPr>
       <w:rPr>
-        <w:rFonts w:hint="default" w:ascii="Courier New" w:hAnsi="Courier New"/>
+        <w:rFonts w:ascii="Courier New" w:hAnsi="Courier New" w:hint="default"/>
       </w:rPr>
     </w:lvl>
     <w:lvl w:ilvl="8" w:tplc="1E3C480A">
@@ -4985,7 +4661,7 @@
         <w:ind w:left="6480" w:hanging="360"/>
       </w:pPr>
       <w:rPr>
-        <w:rFonts w:hint="default" w:ascii="Wingdings" w:hAnsi="Wingdings"/>
+        <w:rFonts w:ascii="Wingdings" w:hAnsi="Wingdings" w:hint="default"/>
       </w:rPr>
     </w:lvl>
   </w:abstractNum>
@@ -5002,7 +4678,7 @@
         <w:ind w:left="720" w:hanging="360"/>
       </w:pPr>
       <w:rPr>
-        <w:rFonts w:hint="default" w:ascii="Symbol" w:hAnsi="Symbol"/>
+        <w:rFonts w:ascii="Symbol" w:hAnsi="Symbol" w:hint="default"/>
       </w:rPr>
     </w:lvl>
     <w:lvl w:ilvl="1" w:tplc="FDF2EC6A">
@@ -5014,7 +4690,7 @@
         <w:ind w:left="1440" w:hanging="360"/>
       </w:pPr>
       <w:rPr>
-        <w:rFonts w:hint="default" w:ascii="Symbol" w:hAnsi="Symbol"/>
+        <w:rFonts w:ascii="Symbol" w:hAnsi="Symbol" w:hint="default"/>
       </w:rPr>
     </w:lvl>
     <w:lvl w:ilvl="2" w:tplc="3F54E028">
@@ -5026,7 +4702,7 @@
         <w:ind w:left="2160" w:hanging="360"/>
       </w:pPr>
       <w:rPr>
-        <w:rFonts w:hint="default" w:ascii="Wingdings" w:hAnsi="Wingdings"/>
+        <w:rFonts w:ascii="Wingdings" w:hAnsi="Wingdings" w:hint="default"/>
       </w:rPr>
     </w:lvl>
     <w:lvl w:ilvl="3" w:tplc="01F8C098">
@@ -5038,7 +4714,7 @@
         <w:ind w:left="2880" w:hanging="360"/>
       </w:pPr>
       <w:rPr>
-        <w:rFonts w:hint="default" w:ascii="Symbol" w:hAnsi="Symbol"/>
+        <w:rFonts w:ascii="Symbol" w:hAnsi="Symbol" w:hint="default"/>
       </w:rPr>
     </w:lvl>
     <w:lvl w:ilvl="4" w:tplc="2576796C">
@@ -5050,7 +4726,7 @@
         <w:ind w:left="3600" w:hanging="360"/>
       </w:pPr>
       <w:rPr>
-        <w:rFonts w:hint="default" w:ascii="Courier New" w:hAnsi="Courier New"/>
+        <w:rFonts w:ascii="Courier New" w:hAnsi="Courier New" w:hint="default"/>
       </w:rPr>
     </w:lvl>
     <w:lvl w:ilvl="5" w:tplc="A48E5E84">
@@ -5062,7 +4738,7 @@
         <w:ind w:left="4320" w:hanging="360"/>
       </w:pPr>
       <w:rPr>
-        <w:rFonts w:hint="default" w:ascii="Wingdings" w:hAnsi="Wingdings"/>
+        <w:rFonts w:ascii="Wingdings" w:hAnsi="Wingdings" w:hint="default"/>
       </w:rPr>
     </w:lvl>
     <w:lvl w:ilvl="6" w:tplc="5826FCE6">
@@ -5074,7 +4750,7 @@
         <w:ind w:left="5040" w:hanging="360"/>
       </w:pPr>
       <w:rPr>
-        <w:rFonts w:hint="default" w:ascii="Symbol" w:hAnsi="Symbol"/>
+        <w:rFonts w:ascii="Symbol" w:hAnsi="Symbol" w:hint="default"/>
       </w:rPr>
     </w:lvl>
     <w:lvl w:ilvl="7" w:tplc="AE8EFBC2">
@@ -5086,7 +4762,7 @@
         <w:ind w:left="5760" w:hanging="360"/>
       </w:pPr>
       <w:rPr>
-        <w:rFonts w:hint="default" w:ascii="Courier New" w:hAnsi="Courier New"/>
+        <w:rFonts w:ascii="Courier New" w:hAnsi="Courier New" w:hint="default"/>
       </w:rPr>
     </w:lvl>
     <w:lvl w:ilvl="8" w:tplc="D1A2B8FA">
@@ -5098,7 +4774,7 @@
         <w:ind w:left="6480" w:hanging="360"/>
       </w:pPr>
       <w:rPr>
-        <w:rFonts w:hint="default" w:ascii="Wingdings" w:hAnsi="Wingdings"/>
+        <w:rFonts w:ascii="Wingdings" w:hAnsi="Wingdings" w:hint="default"/>
       </w:rPr>
     </w:lvl>
   </w:abstractNum>
@@ -5147,23 +4823,12 @@
 </w:numbering>
 </file>
 
-<file path=word/people.xml><?xml version="1.0" encoding="utf-8"?>
-<w15:people xmlns:mc="http://schemas.openxmlformats.org/markup-compatibility/2006" xmlns:w15="http://schemas.microsoft.com/office/word/2012/wordml" mc:Ignorable="w15">
-  <w15:person w15:author="Overholtzer, Tori (over3363@vandals.uidaho.edu)">
-    <w15:presenceInfo w15:providerId="AD" w15:userId="10033FFF882952D3@LIVE.COM"/>
-  </w15:person>
-  <w15:person w15:author="Espinosa Godinez, Josue (espi9890@vandals.uidaho.edu)">
-    <w15:presenceInfo w15:providerId="AD" w15:userId="1003BFFD8FDC81CD@LIVE.COM"/>
-  </w15:person>
-</w15:people>
-</file>
-
 <file path=word/styles.xml><?xml version="1.0" encoding="utf-8"?>
 <w:styles xmlns:mc="http://schemas.openxmlformats.org/markup-compatibility/2006" xmlns:r="http://schemas.openxmlformats.org/officeDocument/2006/relationships" xmlns:w="http://schemas.openxmlformats.org/wordprocessingml/2006/main" xmlns:w14="http://schemas.microsoft.com/office/word/2010/wordml" xmlns:w15="http://schemas.microsoft.com/office/word/2012/wordml" xmlns:w16cid="http://schemas.microsoft.com/office/word/2016/wordml/cid" xmlns:w16se="http://schemas.microsoft.com/office/word/2015/wordml/symex" mc:Ignorable="w14 w15 w16se w16cid">
   <w:docDefaults>
     <w:rPrDefault>
       <w:rPr>
-        <w:rFonts w:ascii="Calibri" w:hAnsi="Calibri" w:eastAsia="Calibri" w:cs="Times New Roman"/>
+        <w:rFonts w:ascii="Calibri" w:eastAsia="Calibri" w:hAnsi="Calibri" w:cs="Times New Roman"/>
         <w:lang w:val="en-US" w:eastAsia="ja-JP" w:bidi="ar-SA"/>
       </w:rPr>
     </w:rPrDefault>
@@ -5172,14 +4837,14 @@
   <w:latentStyles w:defLockedState="0" w:defUIPriority="99" w:defSemiHidden="0" w:defUnhideWhenUsed="0" w:defQFormat="0" w:count="375">
     <w:lsdException w:name="Normal" w:uiPriority="0" w:qFormat="1"/>
     <w:lsdException w:name="heading 1" w:uiPriority="9" w:qFormat="1"/>
-    <w:lsdException w:name="heading 2" w:uiPriority="9" w:semiHidden="1" w:unhideWhenUsed="1" w:qFormat="1"/>
-    <w:lsdException w:name="heading 3" w:uiPriority="9" w:semiHidden="1" w:unhideWhenUsed="1" w:qFormat="1"/>
-    <w:lsdException w:name="heading 4" w:uiPriority="9" w:semiHidden="1" w:unhideWhenUsed="1" w:qFormat="1"/>
-    <w:lsdException w:name="heading 5" w:uiPriority="9" w:semiHidden="1" w:unhideWhenUsed="1" w:qFormat="1"/>
-    <w:lsdException w:name="heading 6" w:uiPriority="9" w:semiHidden="1" w:unhideWhenUsed="1" w:qFormat="1"/>
-    <w:lsdException w:name="heading 7" w:uiPriority="9" w:semiHidden="1" w:unhideWhenUsed="1" w:qFormat="1"/>
-    <w:lsdException w:name="heading 8" w:uiPriority="9" w:semiHidden="1" w:unhideWhenUsed="1" w:qFormat="1"/>
-    <w:lsdException w:name="heading 9" w:uiPriority="9" w:semiHidden="1" w:unhideWhenUsed="1" w:qFormat="1"/>
+    <w:lsdException w:name="heading 2" w:semiHidden="1" w:uiPriority="9" w:unhideWhenUsed="1" w:qFormat="1"/>
+    <w:lsdException w:name="heading 3" w:semiHidden="1" w:uiPriority="9" w:unhideWhenUsed="1" w:qFormat="1"/>
+    <w:lsdException w:name="heading 4" w:semiHidden="1" w:uiPriority="9" w:unhideWhenUsed="1" w:qFormat="1"/>
+    <w:lsdException w:name="heading 5" w:semiHidden="1" w:uiPriority="9" w:unhideWhenUsed="1" w:qFormat="1"/>
+    <w:lsdException w:name="heading 6" w:semiHidden="1" w:uiPriority="9" w:unhideWhenUsed="1" w:qFormat="1"/>
+    <w:lsdException w:name="heading 7" w:semiHidden="1" w:uiPriority="9" w:unhideWhenUsed="1" w:qFormat="1"/>
+    <w:lsdException w:name="heading 8" w:semiHidden="1" w:uiPriority="9" w:unhideWhenUsed="1" w:qFormat="1"/>
+    <w:lsdException w:name="heading 9" w:semiHidden="1" w:uiPriority="9" w:unhideWhenUsed="1" w:qFormat="1"/>
     <w:lsdException w:name="index 1" w:semiHidden="1" w:unhideWhenUsed="1"/>
     <w:lsdException w:name="index 2" w:semiHidden="1" w:unhideWhenUsed="1"/>
     <w:lsdException w:name="index 3" w:semiHidden="1" w:unhideWhenUsed="1"/>
@@ -5189,22 +4854,22 @@
     <w:lsdException w:name="index 7" w:semiHidden="1" w:unhideWhenUsed="1"/>
     <w:lsdException w:name="index 8" w:semiHidden="1" w:unhideWhenUsed="1"/>
     <w:lsdException w:name="index 9" w:semiHidden="1" w:unhideWhenUsed="1"/>
-    <w:lsdException w:name="toc 1" w:uiPriority="39" w:semiHidden="1" w:unhideWhenUsed="1"/>
-    <w:lsdException w:name="toc 2" w:uiPriority="39" w:semiHidden="1" w:unhideWhenUsed="1"/>
-    <w:lsdException w:name="toc 3" w:uiPriority="39" w:semiHidden="1" w:unhideWhenUsed="1"/>
-    <w:lsdException w:name="toc 4" w:uiPriority="39" w:semiHidden="1" w:unhideWhenUsed="1"/>
-    <w:lsdException w:name="toc 5" w:uiPriority="39" w:semiHidden="1" w:unhideWhenUsed="1"/>
-    <w:lsdException w:name="toc 6" w:uiPriority="39" w:semiHidden="1" w:unhideWhenUsed="1"/>
-    <w:lsdException w:name="toc 7" w:uiPriority="39" w:semiHidden="1" w:unhideWhenUsed="1"/>
-    <w:lsdException w:name="toc 8" w:uiPriority="39" w:semiHidden="1" w:unhideWhenUsed="1"/>
-    <w:lsdException w:name="toc 9" w:uiPriority="39" w:semiHidden="1" w:unhideWhenUsed="1"/>
+    <w:lsdException w:name="toc 1" w:semiHidden="1" w:uiPriority="39" w:unhideWhenUsed="1"/>
+    <w:lsdException w:name="toc 2" w:semiHidden="1" w:uiPriority="39" w:unhideWhenUsed="1"/>
+    <w:lsdException w:name="toc 3" w:semiHidden="1" w:uiPriority="39" w:unhideWhenUsed="1"/>
+    <w:lsdException w:name="toc 4" w:semiHidden="1" w:uiPriority="39" w:unhideWhenUsed="1"/>
+    <w:lsdException w:name="toc 5" w:semiHidden="1" w:uiPriority="39" w:unhideWhenUsed="1"/>
+    <w:lsdException w:name="toc 6" w:semiHidden="1" w:uiPriority="39" w:unhideWhenUsed="1"/>
+    <w:lsdException w:name="toc 7" w:semiHidden="1" w:uiPriority="39" w:unhideWhenUsed="1"/>
+    <w:lsdException w:name="toc 8" w:semiHidden="1" w:uiPriority="39" w:unhideWhenUsed="1"/>
+    <w:lsdException w:name="toc 9" w:semiHidden="1" w:uiPriority="39" w:unhideWhenUsed="1"/>
     <w:lsdException w:name="Normal Indent" w:semiHidden="1" w:unhideWhenUsed="1"/>
     <w:lsdException w:name="footnote text" w:semiHidden="1" w:unhideWhenUsed="1"/>
     <w:lsdException w:name="annotation text" w:semiHidden="1" w:unhideWhenUsed="1"/>
     <w:lsdException w:name="header" w:semiHidden="1" w:unhideWhenUsed="1"/>
     <w:lsdException w:name="footer" w:semiHidden="1" w:unhideWhenUsed="1"/>
     <w:lsdException w:name="index heading" w:semiHidden="1" w:unhideWhenUsed="1"/>
-    <w:lsdException w:name="caption" w:uiPriority="35" w:semiHidden="1" w:unhideWhenUsed="1" w:qFormat="1"/>
+    <w:lsdException w:name="caption" w:semiHidden="1" w:uiPriority="35" w:unhideWhenUsed="1" w:qFormat="1"/>
     <w:lsdException w:name="table of figures" w:semiHidden="1" w:unhideWhenUsed="1"/>
     <w:lsdException w:name="envelope address" w:semiHidden="1" w:unhideWhenUsed="1"/>
     <w:lsdException w:name="envelope return" w:semiHidden="1" w:unhideWhenUsed="1"/>
@@ -5235,7 +4900,7 @@
     <w:lsdException w:name="Title" w:uiPriority="10" w:qFormat="1"/>
     <w:lsdException w:name="Closing" w:semiHidden="1" w:unhideWhenUsed="1"/>
     <w:lsdException w:name="Signature" w:semiHidden="1" w:unhideWhenUsed="1"/>
-    <w:lsdException w:name="Default Paragraph Font" w:uiPriority="1" w:semiHidden="1" w:unhideWhenUsed="1"/>
+    <w:lsdException w:name="Default Paragraph Font" w:semiHidden="1" w:uiPriority="1" w:unhideWhenUsed="1"/>
     <w:lsdException w:name="Body Text" w:semiHidden="1" w:unhideWhenUsed="1"/>
     <w:lsdException w:name="Body Text Indent" w:semiHidden="1" w:unhideWhenUsed="1"/>
     <w:lsdException w:name="List Continue" w:semiHidden="1" w:unhideWhenUsed="1"/>
@@ -5435,8 +5100,8 @@
     <w:lsdException w:name="Subtle Reference" w:uiPriority="31" w:qFormat="1"/>
     <w:lsdException w:name="Intense Reference" w:uiPriority="32" w:qFormat="1"/>
     <w:lsdException w:name="Book Title" w:uiPriority="33" w:qFormat="1"/>
-    <w:lsdException w:name="Bibliography" w:uiPriority="37" w:semiHidden="1" w:unhideWhenUsed="1"/>
-    <w:lsdException w:name="TOC Heading" w:uiPriority="39" w:semiHidden="1" w:unhideWhenUsed="1" w:qFormat="1"/>
+    <w:lsdException w:name="Bibliography" w:semiHidden="1" w:uiPriority="37" w:unhideWhenUsed="1"/>
+    <w:lsdException w:name="TOC Heading" w:semiHidden="1" w:uiPriority="39" w:unhideWhenUsed="1" w:qFormat="1"/>
     <w:lsdException w:name="Plain Table 1" w:uiPriority="41"/>
     <w:lsdException w:name="Plain Table 2" w:uiPriority="42"/>
     <w:lsdException w:name="Plain Table 3" w:uiPriority="43"/>
@@ -5546,7 +5211,7 @@
     <w:lsdException w:name="Hashtag" w:semiHidden="1" w:unhideWhenUsed="1"/>
     <w:lsdException w:name="Unresolved Mention" w:semiHidden="1" w:unhideWhenUsed="1"/>
   </w:latentStyles>
-  <w:style w:type="paragraph" w:styleId="Normal" w:default="1">
+  <w:style w:type="paragraph" w:default="1" w:styleId="Normal">
     <w:name w:val="Normal"/>
     <w:qFormat/>
     <w:pPr>
@@ -5558,13 +5223,13 @@
       <w:lang w:val="en-CA" w:eastAsia="en-US"/>
     </w:rPr>
   </w:style>
-  <w:style w:type="character" w:styleId="DefaultParagraphFont" w:default="1">
+  <w:style w:type="character" w:default="1" w:styleId="DefaultParagraphFont">
     <w:name w:val="Default Paragraph Font"/>
     <w:uiPriority w:val="1"/>
     <w:semiHidden/>
     <w:unhideWhenUsed/>
   </w:style>
-  <w:style w:type="table" w:styleId="TableNormal" w:default="1">
+  <w:style w:type="table" w:default="1" w:styleId="TableNormal">
     <w:name w:val="Normal Table"/>
     <w:uiPriority w:val="99"/>
     <w:semiHidden/>
@@ -5579,7 +5244,7 @@
       </w:tblCellMar>
     </w:tblPr>
   </w:style>
-  <w:style w:type="numbering" w:styleId="NoList" w:default="1">
+  <w:style w:type="numbering" w:default="1" w:styleId="NoList">
     <w:name w:val="No List"/>
     <w:uiPriority w:val="99"/>
     <w:semiHidden/>
@@ -5600,7 +5265,7 @@
       <w:spacing w:after="0" w:line="240" w:lineRule="auto"/>
     </w:pPr>
   </w:style>
-  <w:style w:type="character" w:styleId="HeaderChar" w:customStyle="1">
+  <w:style w:type="character" w:customStyle="1" w:styleId="HeaderChar">
     <w:name w:val="Header Char"/>
     <w:basedOn w:val="DefaultParagraphFont"/>
     <w:link w:val="Header"/>
@@ -5622,7 +5287,7 @@
       <w:spacing w:after="0" w:line="240" w:lineRule="auto"/>
     </w:pPr>
   </w:style>
-  <w:style w:type="character" w:styleId="FooterChar" w:customStyle="1">
+  <w:style w:type="character" w:customStyle="1" w:styleId="FooterChar">
     <w:name w:val="Footer Char"/>
     <w:basedOn w:val="DefaultParagraphFont"/>
     <w:link w:val="Footer"/>
@@ -5646,7 +5311,7 @@
       <w:szCs w:val="16"/>
     </w:rPr>
   </w:style>
-  <w:style w:type="character" w:styleId="BalloonTextChar" w:customStyle="1">
+  <w:style w:type="character" w:customStyle="1" w:styleId="BalloonTextChar">
     <w:name w:val="Balloon Text Char"/>
     <w:link w:val="BalloonText"/>
     <w:uiPriority w:val="99"/>
@@ -5665,12 +5330,12 @@
     <w:rsid w:val="007E1EF9"/>
     <w:tblPr>
       <w:tblBorders>
-        <w:top w:val="single" w:color="auto" w:sz="4" w:space="0"/>
-        <w:left w:val="single" w:color="auto" w:sz="4" w:space="0"/>
-        <w:bottom w:val="single" w:color="auto" w:sz="4" w:space="0"/>
-        <w:right w:val="single" w:color="auto" w:sz="4" w:space="0"/>
-        <w:insideH w:val="single" w:color="auto" w:sz="4" w:space="0"/>
-        <w:insideV w:val="single" w:color="auto" w:sz="4" w:space="0"/>
+        <w:top w:val="single" w:sz="4" w:space="0" w:color="auto"/>
+        <w:left w:val="single" w:sz="4" w:space="0" w:color="auto"/>
+        <w:bottom w:val="single" w:sz="4" w:space="0" w:color="auto"/>
+        <w:right w:val="single" w:sz="4" w:space="0" w:color="auto"/>
+        <w:insideH w:val="single" w:sz="4" w:space="0" w:color="auto"/>
+        <w:insideV w:val="single" w:sz="4" w:space="0" w:color="auto"/>
       </w:tblBorders>
     </w:tblPr>
   </w:style>
@@ -5700,7 +5365,7 @@
       <w:szCs w:val="20"/>
     </w:rPr>
   </w:style>
-  <w:style w:type="character" w:styleId="CommentTextChar" w:customStyle="1">
+  <w:style w:type="character" w:customStyle="1" w:styleId="CommentTextChar">
     <w:name w:val="Comment Text Char"/>
     <w:basedOn w:val="DefaultParagraphFont"/>
     <w:link w:val="CommentText"/>

</xml_diff>